<commit_message>
Correction mockup desktop and requirements
</commit_message>
<xml_diff>
--- a/Requerimientos grupales/Requerimiento 2.docx
+++ b/Requerimientos grupales/Requerimiento 2.docx
@@ -1362,27 +1362,7 @@
         <w:spacing w:after="160" w:line="259" w:lineRule="auto"/>
       </w:pPr>
       <w:r>
-        <w:t xml:space="preserve">Lista de precios, </w:t>
-      </w:r>
-      <w:r>
-        <w:t>digitar</w:t>
-      </w:r>
-      <w:r>
-        <w:t xml:space="preserve"> el valor de los productos</w:t>
-      </w:r>
-      <w:r>
-        <w:t xml:space="preserve">, </w:t>
-      </w:r>
-      <w:r>
-        <w:t>que se pueda modificar según sea la necesidad</w:t>
-      </w:r>
-      <w:r>
-        <w:t xml:space="preserve"> y esta tarea solo pueda ser realizada por el administrador del aplicativo</w:t>
-      </w:r>
-      <w:bookmarkStart w:id="2" w:name="_GoBack"/>
-      <w:bookmarkEnd w:id="2"/>
-      <w:r>
-        <w:t>.</w:t>
+        <w:t>Cancelar y agregar uno o varios ítems del pedido.</w:t>
       </w:r>
     </w:p>
     <w:p>
@@ -1411,7 +1391,7 @@
           <w:color w:val="auto"/>
         </w:rPr>
       </w:pPr>
-      <w:bookmarkStart w:id="3" w:name="_Toc423533642"/>
+      <w:bookmarkStart w:id="2" w:name="_Toc423533642"/>
       <w:r>
         <w:rPr>
           <w:rFonts w:asciiTheme="minorHAnsi" w:hAnsiTheme="minorHAnsi"/>
@@ -1426,7 +1406,7 @@
         </w:rPr>
         <w:t>Alcance</w:t>
       </w:r>
-      <w:bookmarkEnd w:id="3"/>
+      <w:bookmarkEnd w:id="2"/>
     </w:p>
     <w:p>
       <w:pPr>
@@ -1475,7 +1455,6 @@
           <w:color w:val="A6A6A6" w:themeColor="background1" w:themeShade="A6"/>
           <w:sz w:val="24"/>
           <w:szCs w:val="24"/>
-          <w:u w:val="single"/>
         </w:rPr>
       </w:pPr>
       <w:r>
@@ -1484,7 +1463,7 @@
           <w:sz w:val="24"/>
           <w:szCs w:val="24"/>
         </w:rPr>
-        <w:t>Tendrá como finalidad mostra</w:t>
+        <w:t>Que se cancele y agregue</w:t>
       </w:r>
       <w:r>
         <w:rPr>
@@ -1492,7 +1471,7 @@
           <w:sz w:val="24"/>
           <w:szCs w:val="24"/>
         </w:rPr>
-        <w:t>r</w:t>
+        <w:t>n</w:t>
       </w:r>
       <w:r>
         <w:rPr>
@@ -1500,7 +1479,39 @@
           <w:sz w:val="24"/>
           <w:szCs w:val="24"/>
         </w:rPr>
-        <w:t xml:space="preserve"> precios de los productos.</w:t>
+        <w:t xml:space="preserve"> nuevo</w:t>
+      </w:r>
+      <w:r>
+        <w:rPr>
+          <w:color w:val="000000" w:themeColor="text1"/>
+          <w:sz w:val="24"/>
+          <w:szCs w:val="24"/>
+        </w:rPr>
+        <w:t>s</w:t>
+      </w:r>
+      <w:r>
+        <w:rPr>
+          <w:color w:val="000000" w:themeColor="text1"/>
+          <w:sz w:val="24"/>
+          <w:szCs w:val="24"/>
+        </w:rPr>
+        <w:t xml:space="preserve"> </w:t>
+      </w:r>
+      <w:r>
+        <w:rPr>
+          <w:color w:val="000000" w:themeColor="text1"/>
+          <w:sz w:val="24"/>
+          <w:szCs w:val="24"/>
+        </w:rPr>
+        <w:t>ítems</w:t>
+      </w:r>
+      <w:r>
+        <w:rPr>
+          <w:color w:val="000000" w:themeColor="text1"/>
+          <w:sz w:val="24"/>
+          <w:szCs w:val="24"/>
+        </w:rPr>
+        <w:t xml:space="preserve"> si el cliente lo desea.</w:t>
       </w:r>
     </w:p>
     <w:p>
@@ -1546,7 +1557,7 @@
           <w:color w:val="auto"/>
         </w:rPr>
       </w:pPr>
-      <w:bookmarkStart w:id="4" w:name="_Toc423533643"/>
+      <w:bookmarkStart w:id="3" w:name="_Toc423533643"/>
       <w:r>
         <w:rPr>
           <w:rFonts w:asciiTheme="minorHAnsi" w:hAnsiTheme="minorHAnsi"/>
@@ -1554,7 +1565,7 @@
         </w:rPr>
         <w:t>Definiciones, Siglas, Abreviaturas</w:t>
       </w:r>
-      <w:bookmarkEnd w:id="4"/>
+      <w:bookmarkEnd w:id="3"/>
     </w:p>
     <w:p>
       <w:pPr>
@@ -1625,7 +1636,7 @@
           <w:color w:val="auto"/>
         </w:rPr>
       </w:pPr>
-      <w:bookmarkStart w:id="5" w:name="_Toc423533644"/>
+      <w:bookmarkStart w:id="4" w:name="_Toc423533644"/>
       <w:r>
         <w:rPr>
           <w:rFonts w:asciiTheme="minorHAnsi" w:hAnsiTheme="minorHAnsi"/>
@@ -1640,7 +1651,7 @@
         </w:rPr>
         <w:t>Requerimiento</w:t>
       </w:r>
-      <w:bookmarkEnd w:id="5"/>
+      <w:bookmarkEnd w:id="4"/>
     </w:p>
     <w:p>
       <w:pPr>
@@ -1673,7 +1684,7 @@
         </w:rPr>
         <w:t xml:space="preserve"> </w:t>
       </w:r>
-      <w:bookmarkStart w:id="6" w:name="_Toc423533645"/>
+      <w:bookmarkStart w:id="5" w:name="_Toc423533645"/>
       <w:r>
         <w:rPr>
           <w:rFonts w:asciiTheme="minorHAnsi" w:hAnsiTheme="minorHAnsi"/>
@@ -1681,7 +1692,7 @@
         </w:rPr>
         <w:t>Caso de Uso 1</w:t>
       </w:r>
-      <w:bookmarkEnd w:id="6"/>
+      <w:bookmarkEnd w:id="5"/>
     </w:p>
     <w:p>
       <w:pPr>
@@ -1692,6 +1703,59 @@
           <w:szCs w:val="24"/>
         </w:rPr>
       </w:pPr>
+    </w:p>
+    <w:p>
+      <w:pPr>
+        <w:contextualSpacing/>
+        <w:jc w:val="both"/>
+        <w:rPr>
+          <w:color w:val="000000" w:themeColor="text1"/>
+          <w:sz w:val="24"/>
+          <w:szCs w:val="24"/>
+        </w:rPr>
+      </w:pPr>
+      <w:r>
+        <w:rPr>
+          <w:b/>
+          <w:sz w:val="24"/>
+          <w:szCs w:val="24"/>
+        </w:rPr>
+        <w:t>Objetivo Funcionalidad:</w:t>
+      </w:r>
+      <w:r>
+        <w:rPr>
+          <w:b/>
+          <w:sz w:val="24"/>
+          <w:szCs w:val="24"/>
+        </w:rPr>
+        <w:t xml:space="preserve"> </w:t>
+      </w:r>
+      <w:r>
+        <w:rPr>
+          <w:color w:val="000000" w:themeColor="text1"/>
+          <w:sz w:val="24"/>
+          <w:szCs w:val="24"/>
+        </w:rPr>
+        <w:t>Antes de generar la factura final si el cliente desea cancelar uno de los ítems del pedido y/o agregar uno nuevo, con el botón cancelar</w:t>
+      </w:r>
+      <w:r>
+        <w:rPr>
+          <w:color w:val="000000" w:themeColor="text1"/>
+          <w:sz w:val="24"/>
+          <w:szCs w:val="24"/>
+        </w:rPr>
+        <w:t xml:space="preserve"> en factura se regresa y se realiza</w:t>
+      </w:r>
+      <w:bookmarkStart w:id="6" w:name="_GoBack"/>
+      <w:bookmarkEnd w:id="6"/>
+      <w:r>
+        <w:rPr>
+          <w:color w:val="000000" w:themeColor="text1"/>
+          <w:sz w:val="24"/>
+          <w:szCs w:val="24"/>
+        </w:rPr>
+        <w:t xml:space="preserve"> la operación que desea el cliente.</w:t>
+      </w:r>
     </w:p>
     <w:p>
       <w:pPr>
@@ -1702,81 +1766,33 @@
         </w:numPr>
         <w:jc w:val="both"/>
         <w:rPr>
+          <w:sz w:val="24"/>
+          <w:szCs w:val="24"/>
+        </w:rPr>
+      </w:pPr>
+      <w:r>
+        <w:rPr>
+          <w:b/>
+          <w:sz w:val="24"/>
+          <w:szCs w:val="24"/>
+        </w:rPr>
+        <w:t>Actores:</w:t>
+      </w:r>
+      <w:r>
+        <w:rPr>
+          <w:b/>
+          <w:sz w:val="24"/>
+          <w:szCs w:val="24"/>
+        </w:rPr>
+        <w:t xml:space="preserve"> </w:t>
+      </w:r>
+      <w:r>
+        <w:rPr>
           <w:color w:val="000000" w:themeColor="text1"/>
           <w:sz w:val="24"/>
           <w:szCs w:val="24"/>
         </w:rPr>
-      </w:pPr>
-      <w:r>
-        <w:rPr>
-          <w:b/>
-          <w:sz w:val="24"/>
-          <w:szCs w:val="24"/>
-        </w:rPr>
-        <w:t>Objetivo Funcionalidad:</w:t>
-      </w:r>
-      <w:r>
-        <w:rPr>
-          <w:b/>
-          <w:sz w:val="24"/>
-          <w:szCs w:val="24"/>
-        </w:rPr>
-        <w:t xml:space="preserve"> </w:t>
-      </w:r>
-      <w:r>
-        <w:rPr>
-          <w:sz w:val="24"/>
-          <w:szCs w:val="24"/>
-        </w:rPr>
-        <w:t>al hacer clic en un producto automáticamente sale con su precio.</w:t>
-      </w:r>
-    </w:p>
-    <w:p>
-      <w:pPr>
-        <w:pStyle w:val="Prrafodelista"/>
-        <w:ind w:left="1068"/>
-        <w:rPr>
-          <w:sz w:val="24"/>
-          <w:szCs w:val="24"/>
-        </w:rPr>
-      </w:pPr>
-    </w:p>
-    <w:p>
-      <w:pPr>
-        <w:pStyle w:val="Prrafodelista"/>
-        <w:numPr>
-          <w:ilvl w:val="0"/>
-          <w:numId w:val="4"/>
-        </w:numPr>
-        <w:jc w:val="both"/>
-        <w:rPr>
-          <w:sz w:val="24"/>
-          <w:szCs w:val="24"/>
-        </w:rPr>
-      </w:pPr>
-      <w:r>
-        <w:rPr>
-          <w:b/>
-          <w:sz w:val="24"/>
-          <w:szCs w:val="24"/>
-        </w:rPr>
-        <w:t>Actores:</w:t>
-      </w:r>
-      <w:r>
-        <w:rPr>
-          <w:b/>
-          <w:sz w:val="24"/>
-          <w:szCs w:val="24"/>
-        </w:rPr>
-        <w:t xml:space="preserve"> </w:t>
-      </w:r>
-      <w:r>
-        <w:rPr>
-          <w:color w:val="000000" w:themeColor="text1"/>
-          <w:sz w:val="24"/>
-          <w:szCs w:val="24"/>
-        </w:rPr>
-        <w:t>Verónica quintero</w:t>
+        <w:t>Esteban Cerón</w:t>
       </w:r>
     </w:p>
     <w:p>
@@ -4152,7 +4168,7 @@
 </file>
 
 <file path=customXml/itemProps1.xml><?xml version="1.0" encoding="utf-8"?>
-<ds:datastoreItem xmlns:ds="http://schemas.openxmlformats.org/officeDocument/2006/customXml" ds:itemID="{49B600D6-12A5-4529-860D-BBA78B5BF10C}">
+<ds:datastoreItem xmlns:ds="http://schemas.openxmlformats.org/officeDocument/2006/customXml" ds:itemID="{AF772B54-29B5-416B-9BF9-85A442984B67}">
   <ds:schemaRefs>
     <ds:schemaRef ds:uri="http://schemas.openxmlformats.org/officeDocument/2006/bibliography"/>
   </ds:schemaRefs>

</xml_diff>

<commit_message>
Updated and new requirements
</commit_message>
<xml_diff>
--- a/Requerimientos grupales/Requerimiento 2.docx
+++ b/Requerimientos grupales/Requerimiento 2.docx
@@ -1362,7 +1362,7 @@
         <w:spacing w:after="160" w:line="259" w:lineRule="auto"/>
       </w:pPr>
       <w:r>
-        <w:t>Cancelar y agregar uno o varios ítems del pedido.</w:t>
+        <w:t>Cancelar uno o varios ítems del pedido.</w:t>
       </w:r>
     </w:p>
     <w:p>
@@ -1463,7 +1463,7 @@
           <w:sz w:val="24"/>
           <w:szCs w:val="24"/>
         </w:rPr>
-        <w:t>Que se cancele y agregue</w:t>
+        <w:t xml:space="preserve">Que se cancele </w:t>
       </w:r>
       <w:r>
         <w:rPr>
@@ -1471,7 +1471,7 @@
           <w:sz w:val="24"/>
           <w:szCs w:val="24"/>
         </w:rPr>
-        <w:t>n</w:t>
+        <w:t>ítems</w:t>
       </w:r>
       <w:r>
         <w:rPr>
@@ -1479,31 +1479,7 @@
           <w:sz w:val="24"/>
           <w:szCs w:val="24"/>
         </w:rPr>
-        <w:t xml:space="preserve"> nuevo</w:t>
-      </w:r>
-      <w:r>
-        <w:rPr>
-          <w:color w:val="000000" w:themeColor="text1"/>
-          <w:sz w:val="24"/>
-          <w:szCs w:val="24"/>
-        </w:rPr>
-        <w:t>s</w:t>
-      </w:r>
-      <w:r>
-        <w:rPr>
-          <w:color w:val="000000" w:themeColor="text1"/>
-          <w:sz w:val="24"/>
-          <w:szCs w:val="24"/>
-        </w:rPr>
-        <w:t xml:space="preserve"> </w:t>
-      </w:r>
-      <w:r>
-        <w:rPr>
-          <w:color w:val="000000" w:themeColor="text1"/>
-          <w:sz w:val="24"/>
-          <w:szCs w:val="24"/>
-        </w:rPr>
-        <w:t>ítems</w:t>
+        <w:t xml:space="preserve"> del pedido</w:t>
       </w:r>
       <w:r>
         <w:rPr>
@@ -1736,7 +1712,7 @@
           <w:sz w:val="24"/>
           <w:szCs w:val="24"/>
         </w:rPr>
-        <w:t>Antes de generar la factura final si el cliente desea cancelar uno de los ítems del pedido y/o agregar uno nuevo, con el botón cancelar</w:t>
+        <w:t xml:space="preserve">Antes de generar la factura final si el cliente desea cancelar uno de los ítems del pedido con el botón cancelar en factura se regresa y se realiza la operación </w:t>
       </w:r>
       <w:r>
         <w:rPr>
@@ -1744,18 +1720,10 @@
           <w:sz w:val="24"/>
           <w:szCs w:val="24"/>
         </w:rPr>
-        <w:t xml:space="preserve"> en factura se regresa y se realiza</w:t>
+        <w:t>de cancelar un ítem del pedido haciendo clic sobra el botón con logo de X.</w:t>
       </w:r>
       <w:bookmarkStart w:id="6" w:name="_GoBack"/>
       <w:bookmarkEnd w:id="6"/>
-      <w:r>
-        <w:rPr>
-          <w:color w:val="000000" w:themeColor="text1"/>
-          <w:sz w:val="24"/>
-          <w:szCs w:val="24"/>
-        </w:rPr>
-        <w:t xml:space="preserve"> la operación que desea el cliente.</w:t>
-      </w:r>
     </w:p>
     <w:p>
       <w:pPr>
@@ -4168,7 +4136,7 @@
 </file>
 
 <file path=customXml/itemProps1.xml><?xml version="1.0" encoding="utf-8"?>
-<ds:datastoreItem xmlns:ds="http://schemas.openxmlformats.org/officeDocument/2006/customXml" ds:itemID="{AF772B54-29B5-416B-9BF9-85A442984B67}">
+<ds:datastoreItem xmlns:ds="http://schemas.openxmlformats.org/officeDocument/2006/customXml" ds:itemID="{E35D169C-B5BA-49C9-96C6-729F7D52612D}">
   <ds:schemaRefs>
     <ds:schemaRef ds:uri="http://schemas.openxmlformats.org/officeDocument/2006/bibliography"/>
   </ds:schemaRefs>

</xml_diff>